<commit_message>
MPJExpress docs updated and yarnguide added to docs
</commit_message>
<xml_diff>
--- a/mpj-yarn/doc/RunningandDebuggingMPJExpresswithEclipse.docx
+++ b/mpj-yarn/doc/RunningandDebuggingMPJExpresswithEclipse.docx
@@ -614,14 +614,12 @@
                 <w:rFonts w:ascii="Times New Roman" w:hAnsi="Times New Roman" w:cs="Times New Roman"/>
               </w:rPr>
             </w:pPr>
-            <w:proofErr w:type="spellStart"/>
             <w:r>
               <w:rPr>
                 <w:rFonts w:ascii="Times New Roman" w:hAnsi="Times New Roman" w:cs="Times New Roman"/>
               </w:rPr>
               <w:t>Aleem</w:t>
             </w:r>
-            <w:proofErr w:type="spellEnd"/>
             <w:r>
               <w:rPr>
                 <w:rFonts w:ascii="Times New Roman" w:hAnsi="Times New Roman" w:cs="Times New Roman"/>
@@ -2567,21 +2565,7 @@
             <w:rStyle w:val="Hyperlink"/>
             <w:noProof/>
           </w:rPr>
-          <w:t>Figure 8: MPJ Parameters for hybde</w:t>
-        </w:r>
-        <w:r>
-          <w:rPr>
-            <w:rStyle w:val="Hyperlink"/>
-            <w:noProof/>
-          </w:rPr>
-          <w:t>v</w:t>
-        </w:r>
-        <w:r>
-          <w:rPr>
-            <w:rStyle w:val="Hyperlink"/>
-            <w:noProof/>
-          </w:rPr>
-          <w:t xml:space="preserve"> device</w:t>
+          <w:t>Figure 8: MPJ Parameters for hybdev device</w:t>
         </w:r>
         <w:r>
           <w:rPr>
@@ -3747,15 +3731,33 @@
           <w:sz w:val="24"/>
           <w:szCs w:val="24"/>
         </w:rPr>
-        <w:t>40</w:t>
-      </w:r>
-      <w:r>
-        <w:rPr>
-          <w:rFonts w:ascii="Times New Roman" w:hAnsi="Times New Roman"/>
-          <w:sz w:val="24"/>
-          <w:szCs w:val="24"/>
-        </w:rPr>
-        <w:t xml:space="preserve"> or higher)</w:t>
+        <w:t>4</w:t>
+      </w:r>
+      <w:r>
+        <w:rPr>
+          <w:rFonts w:ascii="Times New Roman" w:hAnsi="Times New Roman"/>
+          <w:sz w:val="24"/>
+          <w:szCs w:val="24"/>
+        </w:rPr>
+        <w:t>3</w:t>
+      </w:r>
+      <w:r>
+        <w:rPr>
+          <w:rFonts w:ascii="Times New Roman" w:hAnsi="Times New Roman"/>
+          <w:sz w:val="24"/>
+          <w:szCs w:val="24"/>
+        </w:rPr>
+        <w:t xml:space="preserve"> or h</w:t>
+      </w:r>
+      <w:bookmarkStart w:id="5" w:name="_GoBack"/>
+      <w:bookmarkEnd w:id="5"/>
+      <w:r>
+        <w:rPr>
+          <w:rFonts w:ascii="Times New Roman" w:hAnsi="Times New Roman"/>
+          <w:sz w:val="24"/>
+          <w:szCs w:val="24"/>
+        </w:rPr>
+        <w:t>igher)</w:t>
       </w:r>
     </w:p>
     <w:p>
@@ -3891,14 +3893,14 @@
           <w:numId w:val="11"/>
         </w:numPr>
       </w:pPr>
-      <w:bookmarkStart w:id="5" w:name="_Toc385321727"/>
+      <w:bookmarkStart w:id="6" w:name="_Toc385321727"/>
       <w:r>
         <w:t xml:space="preserve">Installation of MPJ </w:t>
       </w:r>
       <w:r>
         <w:t>Express Debugger</w:t>
       </w:r>
-      <w:bookmarkEnd w:id="5"/>
+      <w:bookmarkEnd w:id="6"/>
     </w:p>
     <w:p>
       <w:pPr>
@@ -4184,7 +4186,7 @@
           <w:rFonts w:ascii="Times New Roman" w:hAnsi="Times New Roman"/>
         </w:rPr>
       </w:pPr>
-      <w:bookmarkStart w:id="6" w:name="_Toc385321821"/>
+      <w:bookmarkStart w:id="7" w:name="_Toc385321821"/>
       <w:r>
         <w:rPr>
           <w:rFonts w:ascii="Times New Roman" w:hAnsi="Times New Roman"/>
@@ -4228,7 +4230,7 @@
         </w:rPr>
         <w:t>: MPJ Express Application option in Run Configurations</w:t>
       </w:r>
-      <w:bookmarkEnd w:id="6"/>
+      <w:bookmarkEnd w:id="7"/>
     </w:p>
     <w:p>
       <w:pPr>
@@ -4238,14 +4240,14 @@
           <w:numId w:val="11"/>
         </w:numPr>
       </w:pPr>
-      <w:bookmarkStart w:id="7" w:name="_MPJ_Express_New"/>
-      <w:bookmarkStart w:id="8" w:name="_Toc385321728"/>
-      <w:bookmarkEnd w:id="7"/>
+      <w:bookmarkStart w:id="8" w:name="_MPJ_Express_New"/>
+      <w:bookmarkStart w:id="9" w:name="_Toc385321728"/>
+      <w:bookmarkEnd w:id="8"/>
       <w:r>
         <w:lastRenderedPageBreak/>
         <w:t>MPJ Express New Application</w:t>
       </w:r>
-      <w:bookmarkEnd w:id="8"/>
+      <w:bookmarkEnd w:id="9"/>
     </w:p>
     <w:p>
       <w:pPr>
@@ -4617,7 +4619,7 @@
           <w:rFonts w:ascii="Times New Roman" w:hAnsi="Times New Roman"/>
         </w:rPr>
       </w:pPr>
-      <w:bookmarkStart w:id="9" w:name="_Toc385321822"/>
+      <w:bookmarkStart w:id="10" w:name="_Toc385321822"/>
       <w:r>
         <w:rPr>
           <w:rFonts w:ascii="Times New Roman" w:hAnsi="Times New Roman"/>
@@ -4661,7 +4663,7 @@
         </w:rPr>
         <w:t>: Create a new java project</w:t>
       </w:r>
-      <w:bookmarkEnd w:id="9"/>
+      <w:bookmarkEnd w:id="10"/>
     </w:p>
     <w:p>
       <w:pPr>
@@ -4806,7 +4808,7 @@
           <w:rFonts w:ascii="Times New Roman" w:hAnsi="Times New Roman"/>
         </w:rPr>
       </w:pPr>
-      <w:bookmarkStart w:id="10" w:name="_Toc385321823"/>
+      <w:bookmarkStart w:id="11" w:name="_Toc385321823"/>
       <w:r>
         <w:rPr>
           <w:rFonts w:ascii="Times New Roman" w:hAnsi="Times New Roman"/>
@@ -4850,7 +4852,7 @@
         </w:rPr>
         <w:t>: Add External Libraries</w:t>
       </w:r>
-      <w:bookmarkEnd w:id="10"/>
+      <w:bookmarkEnd w:id="11"/>
     </w:p>
     <w:p>
       <w:pPr>
@@ -4924,7 +4926,7 @@
           <w:rFonts w:ascii="Times New Roman" w:hAnsi="Times New Roman"/>
         </w:rPr>
       </w:pPr>
-      <w:bookmarkStart w:id="11" w:name="_Toc385321824"/>
+      <w:bookmarkStart w:id="12" w:name="_Toc385321824"/>
       <w:r>
         <w:rPr>
           <w:rFonts w:ascii="Times New Roman" w:hAnsi="Times New Roman"/>
@@ -4968,7 +4970,7 @@
         </w:rPr>
         <w:t>: Click finish to add project</w:t>
       </w:r>
-      <w:bookmarkEnd w:id="11"/>
+      <w:bookmarkEnd w:id="12"/>
     </w:p>
     <w:p>
       <w:pPr>
@@ -5375,7 +5377,6 @@
                               </w:rPr>
                               <w:tab/>
                             </w:r>
-                            <w:proofErr w:type="spellStart"/>
                             <w:proofErr w:type="gramStart"/>
                             <w:r>
                               <w:rPr>
@@ -5386,7 +5387,6 @@
                               </w:rPr>
                               <w:t>int</w:t>
                             </w:r>
-                            <w:proofErr w:type="spellEnd"/>
                             <w:proofErr w:type="gramEnd"/>
                             <w:r>
                               <w:rPr>
@@ -5448,7 +5448,6 @@
                               </w:rPr>
                               <w:tab/>
                             </w:r>
-                            <w:proofErr w:type="spellStart"/>
                             <w:proofErr w:type="gramStart"/>
                             <w:r>
                               <w:rPr>
@@ -5459,7 +5458,6 @@
                               </w:rPr>
                               <w:t>int</w:t>
                             </w:r>
-                            <w:proofErr w:type="spellEnd"/>
                             <w:proofErr w:type="gramEnd"/>
                             <w:r>
                               <w:rPr>
@@ -6385,7 +6383,7 @@
           <w:rFonts w:ascii="Times New Roman" w:hAnsi="Times New Roman"/>
         </w:rPr>
       </w:pPr>
-      <w:bookmarkStart w:id="12" w:name="_Toc385321825"/>
+      <w:bookmarkStart w:id="13" w:name="_Toc385321825"/>
       <w:r>
         <w:rPr>
           <w:rFonts w:ascii="Times New Roman" w:hAnsi="Times New Roman"/>
@@ -6429,7 +6427,7 @@
         </w:rPr>
         <w:t>: Run Configurations</w:t>
       </w:r>
-      <w:bookmarkEnd w:id="12"/>
+      <w:bookmarkEnd w:id="13"/>
     </w:p>
     <w:p>
       <w:pPr>
@@ -6754,7 +6752,7 @@
           <w:numId w:val="11"/>
         </w:numPr>
       </w:pPr>
-      <w:bookmarkStart w:id="13" w:name="_Toc385321729"/>
+      <w:bookmarkStart w:id="14" w:name="_Toc385321729"/>
       <w:r>
         <w:t>Running MPJ Express in the</w:t>
       </w:r>
@@ -6764,7 +6762,7 @@
       <w:r>
         <w:t>core Configuration</w:t>
       </w:r>
-      <w:bookmarkEnd w:id="13"/>
+      <w:bookmarkEnd w:id="14"/>
     </w:p>
     <w:p>
       <w:pPr>
@@ -6805,8 +6803,8 @@
           <w:szCs w:val="24"/>
         </w:rPr>
       </w:pPr>
-      <w:bookmarkStart w:id="14" w:name="firstthreestepsofmulticore"/>
-      <w:bookmarkEnd w:id="14"/>
+      <w:bookmarkStart w:id="15" w:name="firstthreestepsofmulticore"/>
+      <w:bookmarkEnd w:id="15"/>
       <w:r>
         <w:rPr>
           <w:rFonts w:ascii="Times New Roman" w:hAnsi="Times New Roman"/>
@@ -6832,7 +6830,16 @@
             <w:sz w:val="24"/>
             <w:szCs w:val="24"/>
           </w:rPr>
-          <w:t>4.3</w:t>
+          <w:t>2</w:t>
+        </w:r>
+        <w:r>
+          <w:rPr>
+            <w:rStyle w:val="Hyperlink"/>
+            <w:rFonts w:ascii="Times New Roman" w:hAnsi="Times New Roman"/>
+            <w:sz w:val="24"/>
+            <w:szCs w:val="24"/>
+          </w:rPr>
+          <w:t>.3</w:t>
         </w:r>
       </w:hyperlink>
     </w:p>
@@ -6941,6 +6948,17 @@
         </w:rPr>
         <w:t>MPJ Express Application will start running in multicore mode</w:t>
       </w:r>
+    </w:p>
+    <w:p>
+      <w:pPr>
+        <w:ind w:left="720"/>
+        <w:jc w:val="both"/>
+        <w:rPr>
+          <w:rFonts w:ascii="Times New Roman" w:hAnsi="Times New Roman"/>
+          <w:sz w:val="24"/>
+          <w:szCs w:val="24"/>
+        </w:rPr>
+      </w:pPr>
     </w:p>
     <w:p>
       <w:pPr>
@@ -7018,7 +7036,7 @@
           <w:szCs w:val="24"/>
         </w:rPr>
       </w:pPr>
-      <w:bookmarkStart w:id="15" w:name="_Toc385321826"/>
+      <w:bookmarkStart w:id="16" w:name="_Toc385321826"/>
       <w:r>
         <w:rPr>
           <w:rFonts w:ascii="Times New Roman" w:hAnsi="Times New Roman"/>
@@ -7068,19 +7086,15 @@
         </w:rPr>
         <w:t>ulticore Configuration</w:t>
       </w:r>
-      <w:bookmarkEnd w:id="15"/>
-    </w:p>
-    <w:p>
-      <w:pPr>
-        <w:spacing w:after="0" w:line="240" w:lineRule="auto"/>
-        <w:ind w:left="720" w:firstLine="720"/>
-        <w:jc w:val="both"/>
-        <w:rPr>
-          <w:rFonts w:ascii="Times New Roman" w:hAnsi="Times New Roman"/>
-          <w:sz w:val="18"/>
-          <w:szCs w:val="18"/>
-        </w:rPr>
-      </w:pPr>
+      <w:bookmarkEnd w:id="16"/>
+    </w:p>
+    <w:p>
+      <w:pPr>
+        <w:pStyle w:val="Heading2"/>
+      </w:pPr>
+      <w:bookmarkStart w:id="17" w:name="_Running_MPJ_Express"/>
+      <w:bookmarkStart w:id="18" w:name="_Toc385321730"/>
+      <w:bookmarkEnd w:id="17"/>
     </w:p>
     <w:p>
       <w:pPr>
@@ -7090,16 +7104,13 @@
           <w:numId w:val="11"/>
         </w:numPr>
       </w:pPr>
-      <w:bookmarkStart w:id="16" w:name="_Running_MPJ_Express"/>
-      <w:bookmarkStart w:id="17" w:name="_Toc385321730"/>
-      <w:bookmarkEnd w:id="16"/>
       <w:r>
         <w:t>Running MPJ Express in the</w:t>
       </w:r>
       <w:r>
         <w:t xml:space="preserve"> Cluster Configuration</w:t>
       </w:r>
-      <w:bookmarkEnd w:id="17"/>
+      <w:bookmarkEnd w:id="18"/>
       <w:r>
         <w:br/>
       </w:r>
@@ -7185,7 +7196,6 @@
           <w:sz w:val="24"/>
           <w:szCs w:val="24"/>
         </w:rPr>
-        <w:lastRenderedPageBreak/>
         <w:t>Write a machines</w:t>
       </w:r>
       <w:r>
@@ -7565,7 +7575,34 @@
           <w:szCs w:val="18"/>
           <w:highlight w:val="lightGray"/>
         </w:rPr>
-        <w:t>%MPJ_HOME%/bin/installmpjd-windows.bat</w:t>
+        <w:t>%MPJ_HOME%/bin</w:t>
+      </w:r>
+      <w:r>
+        <w:rPr>
+          <w:rFonts w:ascii="Times New Roman" w:hAnsi="Times New Roman"/>
+          <w:sz w:val="18"/>
+          <w:szCs w:val="18"/>
+          <w:highlight w:val="lightGray"/>
+        </w:rPr>
+        <w:t>/mpjdaemon</w:t>
+      </w:r>
+      <w:r>
+        <w:rPr>
+          <w:rFonts w:ascii="Times New Roman" w:hAnsi="Times New Roman"/>
+          <w:sz w:val="18"/>
+          <w:szCs w:val="18"/>
+          <w:highlight w:val="lightGray"/>
+        </w:rPr>
+        <w:t>.bat</w:t>
+      </w:r>
+      <w:r>
+        <w:rPr>
+          <w:rFonts w:ascii="Times New Roman" w:hAnsi="Times New Roman"/>
+          <w:sz w:val="18"/>
+          <w:szCs w:val="18"/>
+          <w:highlight w:val="lightGray"/>
+        </w:rPr>
+        <w:t xml:space="preserve"> -boot</w:t>
       </w:r>
       <w:r>
         <w:rPr>
@@ -7590,92 +7627,6 @@
           <w:szCs w:val="24"/>
         </w:rPr>
         <w:t xml:space="preserve"> to “Run as Administrator”. Also, for running properly, users of Windows Vista and 7 might need to turn off their firewall.</w:t>
-      </w:r>
-    </w:p>
-    <w:p>
-      <w:pPr>
-        <w:numPr>
-          <w:ilvl w:val="1"/>
-          <w:numId w:val="14"/>
-        </w:numPr>
-        <w:jc w:val="both"/>
-        <w:rPr>
-          <w:rFonts w:ascii="Times New Roman" w:hAnsi="Times New Roman"/>
-          <w:sz w:val="24"/>
-          <w:szCs w:val="24"/>
-        </w:rPr>
-      </w:pPr>
-      <w:r>
-        <w:rPr>
-          <w:rFonts w:ascii="Times New Roman" w:hAnsi="Times New Roman"/>
-          <w:sz w:val="24"/>
-          <w:szCs w:val="24"/>
-        </w:rPr>
-        <w:t xml:space="preserve">Go </w:t>
-      </w:r>
-      <w:r>
-        <w:rPr>
-          <w:rFonts w:ascii="Times New Roman" w:hAnsi="Times New Roman"/>
-          <w:sz w:val="24"/>
-          <w:szCs w:val="24"/>
-        </w:rPr>
-        <w:t>to Control-Panel</w:t>
-      </w:r>
-      <w:r>
-        <w:rPr>
-          <w:rFonts w:ascii="Times New Roman" w:hAnsi="Times New Roman"/>
-          <w:sz w:val="24"/>
-          <w:szCs w:val="24"/>
-        </w:rPr>
-        <w:sym w:font="Wingdings" w:char="F0E0"/>
-      </w:r>
-      <w:r>
-        <w:rPr>
-          <w:rFonts w:ascii="Times New Roman" w:hAnsi="Times New Roman"/>
-          <w:sz w:val="24"/>
-          <w:szCs w:val="24"/>
-        </w:rPr>
-        <w:t>Administrative Tools</w:t>
-      </w:r>
-      <w:r>
-        <w:rPr>
-          <w:rFonts w:ascii="Times New Roman" w:hAnsi="Times New Roman"/>
-          <w:sz w:val="24"/>
-          <w:szCs w:val="24"/>
-        </w:rPr>
-        <w:sym w:font="Wingdings" w:char="F0E0"/>
-      </w:r>
-      <w:r>
-        <w:rPr>
-          <w:rFonts w:ascii="Times New Roman" w:hAnsi="Times New Roman"/>
-          <w:sz w:val="24"/>
-          <w:szCs w:val="24"/>
-        </w:rPr>
-        <w:t>Services</w:t>
-      </w:r>
-      <w:r>
-        <w:rPr>
-          <w:rFonts w:ascii="Times New Roman" w:hAnsi="Times New Roman"/>
-          <w:sz w:val="24"/>
-          <w:szCs w:val="24"/>
-        </w:rPr>
-        <w:sym w:font="Wingdings" w:char="F0E0"/>
-      </w:r>
-      <w:r>
-        <w:rPr>
-          <w:rFonts w:ascii="Times New Roman" w:hAnsi="Times New Roman"/>
-          <w:sz w:val="24"/>
-          <w:szCs w:val="24"/>
-        </w:rPr>
-        <w:t>MPJ Daemon and start the service</w:t>
-      </w:r>
-      <w:r>
-        <w:rPr>
-          <w:rFonts w:ascii="Times New Roman" w:hAnsi="Times New Roman"/>
-          <w:sz w:val="24"/>
-          <w:szCs w:val="24"/>
-        </w:rPr>
-        <w:t>.</w:t>
       </w:r>
     </w:p>
     <w:p>
@@ -7803,7 +7754,16 @@
             <w:sz w:val="24"/>
             <w:szCs w:val="24"/>
           </w:rPr>
-          <w:t>4.3</w:t>
+          <w:t>2</w:t>
+        </w:r>
+        <w:r>
+          <w:rPr>
+            <w:rStyle w:val="Hyperlink"/>
+            <w:rFonts w:ascii="Times New Roman" w:hAnsi="Times New Roman"/>
+            <w:sz w:val="24"/>
+            <w:szCs w:val="24"/>
+          </w:rPr>
+          <w:t>.3</w:t>
         </w:r>
       </w:hyperlink>
     </w:p>
@@ -7926,9 +7886,9 @@
         </w:rPr>
         <w:lastRenderedPageBreak/>
         <w:drawing>
-          <wp:inline distT="0" distB="0" distL="0" distR="0" wp14:anchorId="1942D99C" wp14:editId="52DFE17A">
-            <wp:extent cx="5943600" cy="3700780"/>
-            <wp:effectExtent l="0" t="0" r="0" b="0"/>
+          <wp:inline distT="0" distB="0" distL="0" distR="0" wp14:anchorId="1942D99C" wp14:editId="6C164EF0">
+            <wp:extent cx="5076825" cy="3161083"/>
+            <wp:effectExtent l="0" t="0" r="0" b="1270"/>
             <wp:docPr id="30" name="Picture 15"/>
             <wp:cNvGraphicFramePr>
               <a:graphicFrameLocks xmlns:a="http://schemas.openxmlformats.org/drawingml/2006/main" noChangeAspect="1"/>
@@ -7958,7 +7918,7 @@
                   <pic:spPr bwMode="auto">
                     <a:xfrm>
                       <a:off x="0" y="0"/>
-                      <a:ext cx="5943600" cy="3700780"/>
+                      <a:ext cx="5076825" cy="3161083"/>
                     </a:xfrm>
                     <a:prstGeom prst="rect">
                       <a:avLst/>
@@ -7985,7 +7945,7 @@
           <w:szCs w:val="24"/>
         </w:rPr>
       </w:pPr>
-      <w:bookmarkStart w:id="18" w:name="_Toc385321827"/>
+      <w:bookmarkStart w:id="19" w:name="_Toc385321827"/>
       <w:r>
         <w:rPr>
           <w:rFonts w:ascii="Times New Roman" w:hAnsi="Times New Roman"/>
@@ -8055,7 +8015,7 @@
         </w:rPr>
         <w:t>device</w:t>
       </w:r>
-      <w:bookmarkEnd w:id="18"/>
+      <w:bookmarkEnd w:id="19"/>
     </w:p>
     <w:p>
       <w:pPr>
@@ -8163,7 +8123,16 @@
             <w:sz w:val="24"/>
             <w:szCs w:val="24"/>
           </w:rPr>
-          <w:t>4.5</w:t>
+          <w:t>2</w:t>
+        </w:r>
+        <w:r>
+          <w:rPr>
+            <w:rStyle w:val="Hyperlink"/>
+            <w:rFonts w:ascii="Times New Roman" w:hAnsi="Times New Roman"/>
+            <w:sz w:val="24"/>
+            <w:szCs w:val="24"/>
+          </w:rPr>
+          <w:t>.5</w:t>
         </w:r>
       </w:hyperlink>
     </w:p>
@@ -8268,169 +8237,80 @@
     </w:p>
     <w:p>
       <w:pPr>
-        <w:keepNext/>
         <w:ind w:left="720"/>
         <w:jc w:val="both"/>
         <w:rPr>
           <w:rFonts w:ascii="Times New Roman" w:hAnsi="Times New Roman"/>
-        </w:rPr>
-      </w:pPr>
-      <w:r>
-        <w:rPr>
-          <w:rFonts w:ascii="Times New Roman" w:hAnsi="Times New Roman"/>
-          <w:noProof/>
-          <w:sz w:val="24"/>
-          <w:szCs w:val="24"/>
-        </w:rPr>
-        <w:lastRenderedPageBreak/>
-        <w:drawing>
-          <wp:inline distT="0" distB="0" distL="0" distR="0" wp14:anchorId="3ADFD1D1" wp14:editId="32E52471">
-            <wp:extent cx="5943600" cy="3700780"/>
-            <wp:effectExtent l="0" t="0" r="0" b="0"/>
-            <wp:docPr id="29" name="Picture 16"/>
-            <wp:cNvGraphicFramePr>
-              <a:graphicFrameLocks xmlns:a="http://schemas.openxmlformats.org/drawingml/2006/main" noChangeAspect="1"/>
-            </wp:cNvGraphicFramePr>
-            <a:graphic xmlns:a="http://schemas.openxmlformats.org/drawingml/2006/main">
-              <a:graphicData uri="http://schemas.openxmlformats.org/drawingml/2006/picture">
-                <pic:pic xmlns:pic="http://schemas.openxmlformats.org/drawingml/2006/picture">
-                  <pic:nvPicPr>
-                    <pic:cNvPr id="0" name="Picture 16"/>
-                    <pic:cNvPicPr>
-                      <a:picLocks noChangeAspect="1" noChangeArrowheads="1"/>
-                    </pic:cNvPicPr>
-                  </pic:nvPicPr>
-                  <pic:blipFill>
-                    <a:blip r:embed="rId19">
-                      <a:extLst>
-                        <a:ext uri="{28A0092B-C50C-407E-A947-70E740481C1C}">
-                          <a14:useLocalDpi xmlns:a14="http://schemas.microsoft.com/office/drawing/2010/main" val="0"/>
-                        </a:ext>
-                      </a:extLst>
-                    </a:blip>
-                    <a:srcRect/>
-                    <a:stretch>
-                      <a:fillRect/>
-                    </a:stretch>
-                  </pic:blipFill>
-                  <pic:spPr bwMode="auto">
-                    <a:xfrm>
-                      <a:off x="0" y="0"/>
-                      <a:ext cx="5943600" cy="3700780"/>
-                    </a:xfrm>
-                    <a:prstGeom prst="rect">
-                      <a:avLst/>
-                    </a:prstGeom>
-                    <a:noFill/>
-                    <a:ln>
-                      <a:noFill/>
-                    </a:ln>
-                  </pic:spPr>
-                </pic:pic>
-              </a:graphicData>
-            </a:graphic>
-          </wp:inline>
-        </w:drawing>
-      </w:r>
-    </w:p>
-    <w:p>
-      <w:pPr>
-        <w:pStyle w:val="Caption"/>
-        <w:jc w:val="center"/>
-        <w:rPr>
-          <w:rFonts w:ascii="Times New Roman" w:hAnsi="Times New Roman"/>
-          <w:sz w:val="24"/>
-          <w:szCs w:val="24"/>
-        </w:rPr>
-      </w:pPr>
-      <w:bookmarkStart w:id="19" w:name="_Toc385321828"/>
-      <w:bookmarkStart w:id="20" w:name="_GoBack"/>
-      <w:bookmarkEnd w:id="20"/>
-      <w:r>
-        <w:rPr>
-          <w:rFonts w:ascii="Times New Roman" w:hAnsi="Times New Roman"/>
-        </w:rPr>
-        <w:t xml:space="preserve">Figure </w:t>
-      </w:r>
-      <w:r>
-        <w:rPr>
-          <w:rFonts w:ascii="Times New Roman" w:hAnsi="Times New Roman"/>
-        </w:rPr>
-        <w:fldChar w:fldCharType="begin"/>
-      </w:r>
-      <w:r>
-        <w:rPr>
-          <w:rFonts w:ascii="Times New Roman" w:hAnsi="Times New Roman"/>
-        </w:rPr>
-        <w:instrText xml:space="preserve"> SEQ Figure \* ARABIC </w:instrText>
-      </w:r>
-      <w:r>
-        <w:rPr>
-          <w:rFonts w:ascii="Times New Roman" w:hAnsi="Times New Roman"/>
-        </w:rPr>
-        <w:fldChar w:fldCharType="separate"/>
-      </w:r>
-      <w:r>
-        <w:rPr>
-          <w:rFonts w:ascii="Times New Roman" w:hAnsi="Times New Roman"/>
-          <w:noProof/>
-        </w:rPr>
-        <w:t>8</w:t>
-      </w:r>
-      <w:r>
-        <w:rPr>
-          <w:rFonts w:ascii="Times New Roman" w:hAnsi="Times New Roman"/>
-        </w:rPr>
-        <w:fldChar w:fldCharType="end"/>
-      </w:r>
-      <w:r>
-        <w:rPr>
-          <w:rFonts w:ascii="Times New Roman" w:hAnsi="Times New Roman"/>
-        </w:rPr>
-        <w:t xml:space="preserve">: MPJ Parameters for </w:t>
-      </w:r>
-      <w:proofErr w:type="spellStart"/>
-      <w:r>
-        <w:rPr>
-          <w:rFonts w:ascii="Times New Roman" w:hAnsi="Times New Roman"/>
-        </w:rPr>
-        <w:t>h</w:t>
-      </w:r>
-      <w:r>
-        <w:rPr>
-          <w:rFonts w:ascii="Times New Roman" w:hAnsi="Times New Roman"/>
-        </w:rPr>
-        <w:t>ybdev</w:t>
-      </w:r>
-      <w:proofErr w:type="spellEnd"/>
-      <w:r>
-        <w:rPr>
-          <w:rFonts w:ascii="Times New Roman" w:hAnsi="Times New Roman"/>
-        </w:rPr>
-        <w:t xml:space="preserve"> </w:t>
-      </w:r>
-      <w:r>
-        <w:rPr>
-          <w:rFonts w:ascii="Times New Roman" w:hAnsi="Times New Roman"/>
-        </w:rPr>
-        <w:t>device</w:t>
-      </w:r>
-      <w:bookmarkEnd w:id="19"/>
-    </w:p>
-    <w:p>
-      <w:pPr>
-        <w:spacing w:after="0" w:line="240" w:lineRule="auto"/>
-        <w:rPr>
-          <w:rFonts w:ascii="Times New Roman" w:eastAsia="Times New Roman" w:hAnsi="Times New Roman"/>
-          <w:b/>
-          <w:bCs/>
-          <w:sz w:val="32"/>
-          <w:szCs w:val="28"/>
-        </w:rPr>
-      </w:pPr>
-      <w:r>
-        <w:br w:type="page"/>
-      </w:r>
+          <w:sz w:val="24"/>
+          <w:szCs w:val="24"/>
+        </w:rPr>
+      </w:pPr>
+    </w:p>
+    <w:p>
+      <w:pPr>
+        <w:ind w:left="720"/>
+        <w:jc w:val="both"/>
+        <w:rPr>
+          <w:rFonts w:ascii="Times New Roman" w:hAnsi="Times New Roman"/>
+          <w:sz w:val="24"/>
+          <w:szCs w:val="24"/>
+        </w:rPr>
+      </w:pPr>
+    </w:p>
+    <w:p>
+      <w:pPr>
+        <w:ind w:left="720"/>
+        <w:jc w:val="both"/>
+        <w:rPr>
+          <w:rFonts w:ascii="Times New Roman" w:hAnsi="Times New Roman"/>
+          <w:sz w:val="24"/>
+          <w:szCs w:val="24"/>
+        </w:rPr>
+      </w:pPr>
+    </w:p>
+    <w:p>
+      <w:pPr>
+        <w:ind w:left="720"/>
+        <w:jc w:val="both"/>
+        <w:rPr>
+          <w:rFonts w:ascii="Times New Roman" w:hAnsi="Times New Roman"/>
+          <w:sz w:val="24"/>
+          <w:szCs w:val="24"/>
+        </w:rPr>
+      </w:pPr>
+    </w:p>
+    <w:p>
+      <w:pPr>
+        <w:ind w:left="720"/>
+        <w:jc w:val="both"/>
+        <w:rPr>
+          <w:rFonts w:ascii="Times New Roman" w:hAnsi="Times New Roman"/>
+          <w:sz w:val="24"/>
+          <w:szCs w:val="24"/>
+        </w:rPr>
+      </w:pPr>
+    </w:p>
+    <w:p>
+      <w:pPr>
+        <w:ind w:left="720"/>
+        <w:jc w:val="both"/>
+        <w:rPr>
+          <w:rFonts w:ascii="Times New Roman" w:hAnsi="Times New Roman"/>
+          <w:sz w:val="24"/>
+          <w:szCs w:val="24"/>
+        </w:rPr>
+      </w:pPr>
+    </w:p>
+    <w:p>
+      <w:pPr>
+        <w:ind w:left="720"/>
+        <w:jc w:val="both"/>
+        <w:rPr>
+          <w:rFonts w:ascii="Times New Roman" w:hAnsi="Times New Roman"/>
+          <w:sz w:val="24"/>
+          <w:szCs w:val="24"/>
+        </w:rPr>
+      </w:pPr>
     </w:p>
     <w:p>
       <w:pPr>
@@ -8440,7 +8320,7 @@
           <w:numId w:val="11"/>
         </w:numPr>
       </w:pPr>
-      <w:bookmarkStart w:id="21" w:name="_Toc385321731"/>
+      <w:bookmarkStart w:id="20" w:name="_Toc385321731"/>
       <w:r>
         <w:lastRenderedPageBreak/>
         <w:t xml:space="preserve">MPJ Express </w:t>
@@ -8457,7 +8337,7 @@
       <w:r>
         <w:t>Debugging</w:t>
       </w:r>
-      <w:bookmarkEnd w:id="21"/>
+      <w:bookmarkEnd w:id="20"/>
     </w:p>
     <w:p>
       <w:pPr>
@@ -8631,11 +8511,11 @@
         </w:numPr>
         <w:spacing w:line="360" w:lineRule="auto"/>
       </w:pPr>
-      <w:bookmarkStart w:id="22" w:name="_Toc385321732"/>
+      <w:bookmarkStart w:id="21" w:name="_Toc385321732"/>
       <w:r>
         <w:t>Local Debugging</w:t>
       </w:r>
-      <w:bookmarkEnd w:id="22"/>
+      <w:bookmarkEnd w:id="21"/>
     </w:p>
     <w:p>
       <w:pPr>
@@ -8690,7 +8570,23 @@
             <w:rFonts w:ascii="Times New Roman" w:hAnsi="Times New Roman"/>
             <w:sz w:val="24"/>
           </w:rPr>
-          <w:t>section 4.3</w:t>
+          <w:t xml:space="preserve">section </w:t>
+        </w:r>
+        <w:r>
+          <w:rPr>
+            <w:rStyle w:val="Hyperlink"/>
+            <w:rFonts w:ascii="Times New Roman" w:hAnsi="Times New Roman"/>
+            <w:sz w:val="24"/>
+          </w:rPr>
+          <w:t>2</w:t>
+        </w:r>
+        <w:r>
+          <w:rPr>
+            <w:rStyle w:val="Hyperlink"/>
+            <w:rFonts w:ascii="Times New Roman" w:hAnsi="Times New Roman"/>
+            <w:sz w:val="24"/>
+          </w:rPr>
+          <w:t>.3</w:t>
         </w:r>
       </w:hyperlink>
     </w:p>
@@ -9189,7 +9085,7 @@
                     </pic:cNvPicPr>
                   </pic:nvPicPr>
                   <pic:blipFill>
-                    <a:blip r:embed="rId20">
+                    <a:blip r:embed="rId19">
                       <a:extLst>
                         <a:ext uri="{28A0092B-C50C-407E-A947-70E740481C1C}">
                           <a14:useLocalDpi xmlns:a14="http://schemas.microsoft.com/office/drawing/2010/main" val="0"/>
@@ -9229,7 +9125,7 @@
           <w:rFonts w:ascii="Times New Roman" w:hAnsi="Times New Roman"/>
         </w:rPr>
       </w:pPr>
-      <w:bookmarkStart w:id="23" w:name="_Toc385321829"/>
+      <w:bookmarkStart w:id="22" w:name="_Toc385321829"/>
       <w:r>
         <w:rPr>
           <w:rFonts w:ascii="Times New Roman" w:hAnsi="Times New Roman"/>
@@ -9273,7 +9169,7 @@
         </w:rPr>
         <w:t>: MPJ Parameters for Local Debugging</w:t>
       </w:r>
-      <w:bookmarkEnd w:id="23"/>
+      <w:bookmarkEnd w:id="22"/>
     </w:p>
     <w:p>
       <w:pPr>
@@ -9326,7 +9222,7 @@
                     </pic:cNvPicPr>
                   </pic:nvPicPr>
                   <pic:blipFill>
-                    <a:blip r:embed="rId21">
+                    <a:blip r:embed="rId20">
                       <a:extLst>
                         <a:ext uri="{28A0092B-C50C-407E-A947-70E740481C1C}">
                           <a14:useLocalDpi xmlns:a14="http://schemas.microsoft.com/office/drawing/2010/main" val="0"/>
@@ -9366,7 +9262,7 @@
           <w:rFonts w:ascii="Times New Roman" w:hAnsi="Times New Roman"/>
         </w:rPr>
       </w:pPr>
-      <w:bookmarkStart w:id="24" w:name="_Toc385321830"/>
+      <w:bookmarkStart w:id="23" w:name="_Toc385321830"/>
       <w:r>
         <w:rPr>
           <w:rFonts w:ascii="Times New Roman" w:hAnsi="Times New Roman"/>
@@ -9422,7 +9318,7 @@
         </w:rPr>
         <w:t>Debugging</w:t>
       </w:r>
-      <w:bookmarkEnd w:id="24"/>
+      <w:bookmarkEnd w:id="23"/>
     </w:p>
     <w:p>
       <w:pPr>
@@ -9538,7 +9434,23 @@
             <w:rFonts w:ascii="Times New Roman" w:hAnsi="Times New Roman"/>
             <w:sz w:val="24"/>
           </w:rPr>
-          <w:t>section 4.5</w:t>
+          <w:t xml:space="preserve">section </w:t>
+        </w:r>
+        <w:r>
+          <w:rPr>
+            <w:rStyle w:val="Hyperlink"/>
+            <w:rFonts w:ascii="Times New Roman" w:hAnsi="Times New Roman"/>
+            <w:sz w:val="24"/>
+          </w:rPr>
+          <w:t>2</w:t>
+        </w:r>
+        <w:r>
+          <w:rPr>
+            <w:rStyle w:val="Hyperlink"/>
+            <w:rFonts w:ascii="Times New Roman" w:hAnsi="Times New Roman"/>
+            <w:sz w:val="24"/>
+          </w:rPr>
+          <w:t>.5</w:t>
         </w:r>
       </w:hyperlink>
     </w:p>
@@ -9550,12 +9462,12 @@
           <w:numId w:val="11"/>
         </w:numPr>
       </w:pPr>
-      <w:bookmarkStart w:id="25" w:name="_Toc385321733"/>
+      <w:bookmarkStart w:id="24" w:name="_Toc385321733"/>
       <w:r>
         <w:lastRenderedPageBreak/>
         <w:t>Remote Debugging</w:t>
       </w:r>
-      <w:bookmarkEnd w:id="25"/>
+      <w:bookmarkEnd w:id="24"/>
     </w:p>
     <w:p>
       <w:pPr>
@@ -9688,7 +9600,23 @@
             <w:rFonts w:ascii="Times New Roman" w:hAnsi="Times New Roman"/>
             <w:sz w:val="24"/>
           </w:rPr>
-          <w:t>section 4.3</w:t>
+          <w:t xml:space="preserve">section </w:t>
+        </w:r>
+        <w:r>
+          <w:rPr>
+            <w:rStyle w:val="Hyperlink"/>
+            <w:rFonts w:ascii="Times New Roman" w:hAnsi="Times New Roman"/>
+            <w:sz w:val="24"/>
+          </w:rPr>
+          <w:t>2</w:t>
+        </w:r>
+        <w:r>
+          <w:rPr>
+            <w:rStyle w:val="Hyperlink"/>
+            <w:rFonts w:ascii="Times New Roman" w:hAnsi="Times New Roman"/>
+            <w:sz w:val="24"/>
+          </w:rPr>
+          <w:t>.3</w:t>
         </w:r>
       </w:hyperlink>
     </w:p>
@@ -10104,7 +10032,7 @@
                     </pic:cNvPicPr>
                   </pic:nvPicPr>
                   <pic:blipFill>
-                    <a:blip r:embed="rId22">
+                    <a:blip r:embed="rId21">
                       <a:extLst>
                         <a:ext uri="{28A0092B-C50C-407E-A947-70E740481C1C}">
                           <a14:useLocalDpi xmlns:a14="http://schemas.microsoft.com/office/drawing/2010/main" val="0"/>
@@ -10144,7 +10072,7 @@
           <w:rFonts w:ascii="Times New Roman" w:hAnsi="Times New Roman"/>
         </w:rPr>
       </w:pPr>
-      <w:bookmarkStart w:id="26" w:name="_Toc385321831"/>
+      <w:bookmarkStart w:id="25" w:name="_Toc385321831"/>
       <w:r>
         <w:rPr>
           <w:rFonts w:ascii="Times New Roman" w:hAnsi="Times New Roman"/>
@@ -10188,7 +10116,7 @@
         </w:rPr>
         <w:t>: MPJ Parameters for Remote Debugging</w:t>
       </w:r>
-      <w:bookmarkEnd w:id="26"/>
+      <w:bookmarkEnd w:id="25"/>
     </w:p>
     <w:p>
       <w:pPr>
@@ -10422,7 +10350,7 @@
                     </pic:cNvPicPr>
                   </pic:nvPicPr>
                   <pic:blipFill>
-                    <a:blip r:embed="rId23">
+                    <a:blip r:embed="rId22">
                       <a:extLst>
                         <a:ext uri="{28A0092B-C50C-407E-A947-70E740481C1C}">
                           <a14:useLocalDpi xmlns:a14="http://schemas.microsoft.com/office/drawing/2010/main" val="0"/>
@@ -10462,7 +10390,7 @@
           <w:rFonts w:ascii="Times New Roman" w:hAnsi="Times New Roman"/>
         </w:rPr>
       </w:pPr>
-      <w:bookmarkStart w:id="27" w:name="_Toc385321832"/>
+      <w:bookmarkStart w:id="26" w:name="_Toc385321832"/>
       <w:r>
         <w:rPr>
           <w:rFonts w:ascii="Times New Roman" w:hAnsi="Times New Roman"/>
@@ -10506,7 +10434,7 @@
         </w:rPr>
         <w:t>: Connect Parameters for Remote Multicore Configuration</w:t>
       </w:r>
-      <w:bookmarkEnd w:id="27"/>
+      <w:bookmarkEnd w:id="26"/>
     </w:p>
     <w:p>
       <w:pPr>
@@ -10782,7 +10710,7 @@
                     </pic:cNvPicPr>
                   </pic:nvPicPr>
                   <pic:blipFill>
-                    <a:blip r:embed="rId24">
+                    <a:blip r:embed="rId23">
                       <a:extLst>
                         <a:ext uri="{28A0092B-C50C-407E-A947-70E740481C1C}">
                           <a14:useLocalDpi xmlns:a14="http://schemas.microsoft.com/office/drawing/2010/main" val="0"/>
@@ -10822,7 +10750,7 @@
           <w:rFonts w:ascii="Times New Roman" w:hAnsi="Times New Roman"/>
         </w:rPr>
       </w:pPr>
-      <w:bookmarkStart w:id="28" w:name="_Toc385321833"/>
+      <w:bookmarkStart w:id="27" w:name="_Toc385321833"/>
       <w:r>
         <w:rPr>
           <w:rFonts w:ascii="Times New Roman" w:hAnsi="Times New Roman"/>
@@ -10866,7 +10794,7 @@
         </w:rPr>
         <w:t>: Connect Parameters for Remote Distributed Debugging</w:t>
       </w:r>
-      <w:bookmarkEnd w:id="28"/>
+      <w:bookmarkEnd w:id="27"/>
     </w:p>
     <w:p>
       <w:pPr>
@@ -11009,7 +10937,23 @@
             <w:rFonts w:ascii="Times New Roman" w:hAnsi="Times New Roman"/>
             <w:sz w:val="24"/>
           </w:rPr>
-          <w:t>section 4.5</w:t>
+          <w:t xml:space="preserve">section </w:t>
+        </w:r>
+        <w:r>
+          <w:rPr>
+            <w:rStyle w:val="Hyperlink"/>
+            <w:rFonts w:ascii="Times New Roman" w:hAnsi="Times New Roman"/>
+            <w:sz w:val="24"/>
+          </w:rPr>
+          <w:t>2</w:t>
+        </w:r>
+        <w:r>
+          <w:rPr>
+            <w:rStyle w:val="Hyperlink"/>
+            <w:rFonts w:ascii="Times New Roman" w:hAnsi="Times New Roman"/>
+            <w:sz w:val="24"/>
+          </w:rPr>
+          <w:t>.5</w:t>
         </w:r>
       </w:hyperlink>
     </w:p>
@@ -11036,12 +10980,12 @@
           <w:numId w:val="11"/>
         </w:numPr>
       </w:pPr>
-      <w:bookmarkStart w:id="29" w:name="_Toc385321734"/>
+      <w:bookmarkStart w:id="28" w:name="_Toc385321734"/>
       <w:r>
         <w:lastRenderedPageBreak/>
         <w:t>Known Issues and Limitations</w:t>
       </w:r>
-      <w:bookmarkEnd w:id="29"/>
+      <w:bookmarkEnd w:id="28"/>
     </w:p>
     <w:p>
       <w:pPr>
@@ -11093,8 +11037,8 @@
         </w:rPr>
         <w:t>Us</w:t>
       </w:r>
-      <w:bookmarkStart w:id="30" w:name="vistaissue"/>
-      <w:bookmarkEnd w:id="30"/>
+      <w:bookmarkStart w:id="29" w:name="vistaissue"/>
+      <w:bookmarkEnd w:id="29"/>
       <w:r>
         <w:rPr>
           <w:rFonts w:ascii="Times New Roman" w:hAnsi="Times New Roman"/>
@@ -11377,7 +11321,7 @@
                     </pic:cNvPicPr>
                   </pic:nvPicPr>
                   <pic:blipFill>
-                    <a:blip r:embed="rId25">
+                    <a:blip r:embed="rId24">
                       <a:extLst>
                         <a:ext uri="{28A0092B-C50C-407E-A947-70E740481C1C}">
                           <a14:useLocalDpi xmlns:a14="http://schemas.microsoft.com/office/drawing/2010/main" val="0"/>
@@ -11417,7 +11361,7 @@
           <w:rFonts w:ascii="Times New Roman" w:hAnsi="Times New Roman"/>
         </w:rPr>
       </w:pPr>
-      <w:bookmarkStart w:id="31" w:name="_Toc385321834"/>
+      <w:bookmarkStart w:id="30" w:name="_Toc385321834"/>
       <w:r>
         <w:t xml:space="preserve">Figure </w:t>
       </w:r>
@@ -11432,7 +11376,7 @@
       <w:r>
         <w:t>: State partition error</w:t>
       </w:r>
-      <w:bookmarkEnd w:id="31"/>
+      <w:bookmarkEnd w:id="30"/>
     </w:p>
     <w:p>
       <w:pPr>
@@ -11461,7 +11405,7 @@
                     </pic:cNvPicPr>
                   </pic:nvPicPr>
                   <pic:blipFill>
-                    <a:blip r:embed="rId26">
+                    <a:blip r:embed="rId25">
                       <a:extLst>
                         <a:ext uri="{28A0092B-C50C-407E-A947-70E740481C1C}">
                           <a14:useLocalDpi xmlns:a14="http://schemas.microsoft.com/office/drawing/2010/main" val="0"/>
@@ -11501,7 +11445,7 @@
           <w:rFonts w:ascii="Times New Roman" w:hAnsi="Times New Roman"/>
         </w:rPr>
       </w:pPr>
-      <w:bookmarkStart w:id="32" w:name="_Toc385321835"/>
+      <w:bookmarkStart w:id="31" w:name="_Toc385321835"/>
       <w:r>
         <w:t xml:space="preserve">Figure </w:t>
       </w:r>
@@ -11516,7 +11460,7 @@
       <w:r>
         <w:t>: Solution of State partition error</w:t>
       </w:r>
-      <w:bookmarkEnd w:id="32"/>
+      <w:bookmarkEnd w:id="31"/>
       <w:r>
         <w:br w:type="page"/>
       </w:r>
@@ -11529,12 +11473,12 @@
           <w:numId w:val="11"/>
         </w:numPr>
       </w:pPr>
-      <w:bookmarkStart w:id="33" w:name="_Toc385321735"/>
+      <w:bookmarkStart w:id="32" w:name="_Toc385321735"/>
       <w:r>
         <w:lastRenderedPageBreak/>
         <w:t>Contact and Support</w:t>
       </w:r>
-      <w:bookmarkEnd w:id="33"/>
+      <w:bookmarkEnd w:id="32"/>
     </w:p>
     <w:p>
       <w:pPr>
@@ -11560,7 +11504,7 @@
         </w:rPr>
         <w:t>For help and support, join and post on the MPJ Express mailing list (</w:t>
       </w:r>
-      <w:hyperlink r:id="rId27" w:history="1">
+      <w:hyperlink r:id="rId26" w:history="1">
         <w:r>
           <w:rPr>
             <w:rStyle w:val="Hyperlink"/>
@@ -11626,7 +11570,7 @@
         </w:rPr>
         <w:t xml:space="preserve"> (</w:t>
       </w:r>
-      <w:hyperlink r:id="rId28" w:history="1">
+      <w:hyperlink r:id="rId27" w:history="1">
         <w:r>
           <w:rPr>
             <w:rStyle w:val="Hyperlink"/>
@@ -11659,43 +11603,15 @@
           <w:szCs w:val="24"/>
         </w:rPr>
       </w:pPr>
-      <w:proofErr w:type="spellStart"/>
-      <w:r>
-        <w:rPr>
-          <w:rFonts w:ascii="Times New Roman" w:hAnsi="Times New Roman"/>
-          <w:sz w:val="24"/>
-          <w:szCs w:val="24"/>
-        </w:rPr>
-        <w:t>Mohsan</w:t>
-      </w:r>
-      <w:proofErr w:type="spellEnd"/>
-      <w:r>
-        <w:rPr>
-          <w:rFonts w:ascii="Times New Roman" w:hAnsi="Times New Roman"/>
-          <w:sz w:val="24"/>
-          <w:szCs w:val="24"/>
-        </w:rPr>
-        <w:t xml:space="preserve"> </w:t>
-      </w:r>
-      <w:proofErr w:type="spellStart"/>
-      <w:r>
-        <w:rPr>
-          <w:rFonts w:ascii="Times New Roman" w:hAnsi="Times New Roman"/>
-          <w:sz w:val="24"/>
-          <w:szCs w:val="24"/>
-        </w:rPr>
-        <w:t>Jameel</w:t>
-      </w:r>
-      <w:proofErr w:type="spellEnd"/>
-      <w:r>
-        <w:rPr>
-          <w:rFonts w:ascii="Times New Roman" w:hAnsi="Times New Roman"/>
-          <w:sz w:val="24"/>
-          <w:szCs w:val="24"/>
-        </w:rPr>
-        <w:t xml:space="preserve"> (</w:t>
-      </w:r>
-      <w:hyperlink r:id="rId29" w:history="1">
+      <w:r>
+        <w:rPr>
+          <w:rFonts w:ascii="Times New Roman" w:hAnsi="Times New Roman"/>
+          <w:sz w:val="24"/>
+          <w:szCs w:val="24"/>
+        </w:rPr>
+        <w:t>Bryan Carpenter (</w:t>
+      </w:r>
+      <w:hyperlink r:id="rId28" w:history="1">
         <w:r>
           <w:rPr>
             <w:rStyle w:val="Hyperlink"/>
@@ -11703,7 +11619,7 @@
             <w:sz w:val="24"/>
             <w:szCs w:val="24"/>
           </w:rPr>
-          <w:t>mohsan.jameel@seecs.edu.pk</w:t>
+          <w:t>bryan.carpenter@port.ac.uk</w:t>
         </w:r>
       </w:hyperlink>
       <w:r>
@@ -11712,7 +11628,7 @@
           <w:sz w:val="24"/>
           <w:szCs w:val="24"/>
         </w:rPr>
-        <w:t xml:space="preserve">) </w:t>
+        <w:t>)</w:t>
       </w:r>
     </w:p>
     <w:p>
@@ -11734,9 +11650,27 @@
           <w:sz w:val="24"/>
           <w:szCs w:val="24"/>
         </w:rPr>
-        <w:t>Bryan Carpenter (</w:t>
-      </w:r>
-      <w:hyperlink r:id="rId30" w:history="1">
+        <w:t xml:space="preserve">Guillermo Lopez </w:t>
+      </w:r>
+      <w:proofErr w:type="spellStart"/>
+      <w:r>
+        <w:rPr>
+          <w:rFonts w:ascii="Times New Roman" w:hAnsi="Times New Roman"/>
+          <w:sz w:val="24"/>
+          <w:szCs w:val="24"/>
+        </w:rPr>
+        <w:t>Taboada</w:t>
+      </w:r>
+      <w:proofErr w:type="spellEnd"/>
+      <w:r>
+        <w:rPr>
+          <w:rFonts w:ascii="Times New Roman" w:hAnsi="Times New Roman"/>
+          <w:sz w:val="24"/>
+          <w:szCs w:val="24"/>
+        </w:rPr>
+        <w:t xml:space="preserve"> (</w:t>
+      </w:r>
+      <w:hyperlink r:id="rId29" w:history="1">
         <w:r>
           <w:rPr>
             <w:rStyle w:val="Hyperlink"/>
@@ -11744,7 +11678,7 @@
             <w:sz w:val="24"/>
             <w:szCs w:val="24"/>
           </w:rPr>
-          <w:t>bryan.carpenter@port.ac.uk</w:t>
+          <w:t>http://www.des.udc.es/~gltaboada</w:t>
         </w:r>
       </w:hyperlink>
       <w:r>
@@ -11753,7 +11687,15 @@
           <w:sz w:val="24"/>
           <w:szCs w:val="24"/>
         </w:rPr>
-        <w:t>)</w:t>
+        <w:t xml:space="preserve">)  </w:t>
+      </w:r>
+      <w:r>
+        <w:rPr>
+          <w:rFonts w:ascii="Times New Roman" w:hAnsi="Times New Roman"/>
+          <w:sz w:val="24"/>
+          <w:szCs w:val="24"/>
+        </w:rPr>
+        <w:t xml:space="preserve"> </w:t>
       </w:r>
     </w:p>
     <w:p>
@@ -11769,15 +11711,43 @@
           <w:szCs w:val="24"/>
         </w:rPr>
       </w:pPr>
-      <w:r>
-        <w:rPr>
-          <w:rFonts w:ascii="Times New Roman" w:hAnsi="Times New Roman"/>
-          <w:sz w:val="24"/>
-          <w:szCs w:val="24"/>
-        </w:rPr>
-        <w:t>Mark Baker (</w:t>
-      </w:r>
-      <w:hyperlink r:id="rId31" w:history="1">
+      <w:proofErr w:type="spellStart"/>
+      <w:r>
+        <w:rPr>
+          <w:rFonts w:ascii="Times New Roman" w:hAnsi="Times New Roman"/>
+          <w:sz w:val="24"/>
+          <w:szCs w:val="24"/>
+        </w:rPr>
+        <w:t>Hamza</w:t>
+      </w:r>
+      <w:proofErr w:type="spellEnd"/>
+      <w:r>
+        <w:rPr>
+          <w:rFonts w:ascii="Times New Roman" w:hAnsi="Times New Roman"/>
+          <w:sz w:val="24"/>
+          <w:szCs w:val="24"/>
+        </w:rPr>
+        <w:t xml:space="preserve"> </w:t>
+      </w:r>
+      <w:proofErr w:type="spellStart"/>
+      <w:r>
+        <w:rPr>
+          <w:rFonts w:ascii="Times New Roman" w:hAnsi="Times New Roman"/>
+          <w:sz w:val="24"/>
+          <w:szCs w:val="24"/>
+        </w:rPr>
+        <w:t>Zafar</w:t>
+      </w:r>
+      <w:proofErr w:type="spellEnd"/>
+      <w:r>
+        <w:rPr>
+          <w:rFonts w:ascii="Times New Roman" w:hAnsi="Times New Roman"/>
+          <w:sz w:val="24"/>
+          <w:szCs w:val="24"/>
+        </w:rPr>
+        <w:t xml:space="preserve"> (</w:t>
+      </w:r>
+      <w:hyperlink r:id="rId30" w:history="1">
         <w:r>
           <w:rPr>
             <w:rStyle w:val="Hyperlink"/>
@@ -11785,7 +11755,7 @@
             <w:sz w:val="24"/>
             <w:szCs w:val="24"/>
           </w:rPr>
-          <w:t>http://acet.rdg.ac.uk/~mab</w:t>
+          <w:t>11bscshzafar@seecs.edu.pk</w:t>
         </w:r>
       </w:hyperlink>
       <w:r>
@@ -11794,78 +11764,19 @@
           <w:sz w:val="24"/>
           <w:szCs w:val="24"/>
         </w:rPr>
-        <w:t xml:space="preserve">) </w:t>
-      </w:r>
-    </w:p>
-    <w:p>
-      <w:pPr>
-        <w:numPr>
-          <w:ilvl w:val="0"/>
-          <w:numId w:val="6"/>
-        </w:numPr>
-        <w:jc w:val="both"/>
-        <w:rPr>
-          <w:rFonts w:ascii="Times New Roman" w:hAnsi="Times New Roman"/>
-          <w:sz w:val="24"/>
-          <w:szCs w:val="24"/>
-        </w:rPr>
-      </w:pPr>
-      <w:r>
-        <w:rPr>
-          <w:rFonts w:ascii="Times New Roman" w:hAnsi="Times New Roman"/>
-          <w:sz w:val="24"/>
-          <w:szCs w:val="24"/>
-        </w:rPr>
-        <w:t xml:space="preserve">Guillermo Lopez </w:t>
-      </w:r>
-      <w:proofErr w:type="spellStart"/>
-      <w:r>
-        <w:rPr>
-          <w:rFonts w:ascii="Times New Roman" w:hAnsi="Times New Roman"/>
-          <w:sz w:val="24"/>
-          <w:szCs w:val="24"/>
-        </w:rPr>
-        <w:t>Taboada</w:t>
-      </w:r>
-      <w:proofErr w:type="spellEnd"/>
-      <w:r>
-        <w:rPr>
-          <w:rFonts w:ascii="Times New Roman" w:hAnsi="Times New Roman"/>
-          <w:sz w:val="24"/>
-          <w:szCs w:val="24"/>
-        </w:rPr>
-        <w:t xml:space="preserve"> (</w:t>
-      </w:r>
-      <w:hyperlink r:id="rId32" w:history="1">
-        <w:r>
-          <w:rPr>
-            <w:rStyle w:val="Hyperlink"/>
-            <w:rFonts w:ascii="Times New Roman" w:hAnsi="Times New Roman"/>
-            <w:sz w:val="24"/>
-            <w:szCs w:val="24"/>
-          </w:rPr>
-          <w:t>http://www.des.udc.es/~gltaboada</w:t>
-        </w:r>
-      </w:hyperlink>
-      <w:r>
-        <w:rPr>
-          <w:rFonts w:ascii="Times New Roman" w:hAnsi="Times New Roman"/>
-          <w:sz w:val="24"/>
-          <w:szCs w:val="24"/>
-        </w:rPr>
-        <w:t xml:space="preserve">)  </w:t>
-      </w:r>
-      <w:r>
-        <w:rPr>
-          <w:rFonts w:ascii="Times New Roman" w:hAnsi="Times New Roman"/>
-          <w:sz w:val="24"/>
-          <w:szCs w:val="24"/>
-        </w:rPr>
         <w:t xml:space="preserve"> </w:t>
       </w:r>
+      <w:r>
+        <w:rPr>
+          <w:rFonts w:ascii="Times New Roman" w:hAnsi="Times New Roman"/>
+          <w:sz w:val="24"/>
+          <w:szCs w:val="24"/>
+        </w:rPr>
+        <w:t>)</w:t>
+      </w:r>
     </w:p>
     <w:sectPr>
-      <w:footerReference w:type="default" r:id="rId33"/>
+      <w:footerReference w:type="default" r:id="rId31"/>
       <w:pgSz w:w="12240" w:h="15840"/>
       <w:pgMar w:top="1440" w:right="1440" w:bottom="1440" w:left="1440" w:header="720" w:footer="720" w:gutter="0"/>
       <w:cols w:space="720"/>
@@ -11938,7 +11849,7 @@
       <w:rPr>
         <w:noProof/>
       </w:rPr>
-      <w:t>3</w:t>
+      <w:t>7</w:t>
     </w:r>
     <w:r>
       <w:rPr>
@@ -16223,7 +16134,7 @@
 </file>
 
 <file path=customXml/itemProps1.xml><?xml version="1.0" encoding="utf-8"?>
-<ds:datastoreItem xmlns:ds="http://schemas.openxmlformats.org/officeDocument/2006/customXml" ds:itemID="{657AA2CD-57A4-4639-878E-2C80D54EC108}">
+<ds:datastoreItem xmlns:ds="http://schemas.openxmlformats.org/officeDocument/2006/customXml" ds:itemID="{A125A2A6-F71E-48F4-BB07-234FBF50C682}">
   <ds:schemaRefs>
     <ds:schemaRef ds:uri="http://schemas.openxmlformats.org/officeDocument/2006/bibliography"/>
   </ds:schemaRefs>

</xml_diff>